<commit_message>
Afegit evolució farmacs anti HTA
Dins de l'estudi de validació dels anti HTAs
</commit_message>
<xml_diff>
--- a/sintaxis/output_estudi_HTA.docx
+++ b/sintaxis/output_estudi_HTA.docx
@@ -14,6 +14,18 @@
         </w:rPr>
         <w:t>TOTA LA POBLACIO</w:t>
       </w:r>
+      <w:r>
+        <w:rPr>
+          <w:lang w:val="en-US"/>
+        </w:rPr>
+        <w:t xml:space="preserve"> </w:t>
+      </w:r>
+      <w:r>
+        <w:rPr>
+          <w:lang w:val="en-US"/>
+        </w:rPr>
+        <w:t>(100%)</w:t>
+      </w:r>
     </w:p>
     <w:p>
       <w:pPr>
@@ -46,6 +58,87 @@
         <w:rPr>
           <w:lang w:val="en-US"/>
         </w:rPr>
+        <w:t xml:space="preserve"> table by 'HTA'</w:t>
+      </w:r>
+      <w:r>
+        <w:rPr>
+          <w:lang w:val="en-US"/>
+        </w:rPr>
+        <w:t xml:space="preserve"> o DM</w:t>
+      </w:r>
+      <w:r>
+        <w:rPr>
+          <w:lang w:val="en-US"/>
+        </w:rPr>
+        <w:t>---------</w:t>
+      </w:r>
+      <w:r>
+        <w:rPr>
+          <w:lang w:val="en-US"/>
+        </w:rPr>
+        <w:t xml:space="preserve"> </w:t>
+      </w:r>
+      <w:r>
+        <w:rPr>
+          <w:u w:val="single"/>
+          <w:lang w:val="en-US"/>
+        </w:rPr>
+        <w:t>a 2</w:t>
+      </w:r>
+      <w:bookmarkStart w:id="0" w:name="_GoBack"/>
+      <w:bookmarkEnd w:id="0"/>
+      <w:r>
+        <w:rPr>
+          <w:u w:val="single"/>
+          <w:lang w:val="en-US"/>
+        </w:rPr>
+        <w:t>016</w:t>
+      </w:r>
+    </w:p>
+    <w:p>
+      <w:pPr>
+        <w:pStyle w:val="HTMLconformatoprevio"/>
+        <w:shd w:val="clear" w:color="auto" w:fill="FFFFFF"/>
+        <w:wordWrap w:val="0"/>
+        <w:spacing w:line="225" w:lineRule="atLeast"/>
+        <w:rPr>
+          <w:rStyle w:val="gnkrckgcgsb"/>
+          <w:rFonts w:ascii="Lucida Console" w:hAnsi="Lucida Console"/>
+          <w:color w:val="000000"/>
+          <w:bdr w:val="none" w:sz="0" w:space="0" w:color="auto" w:frame="1"/>
+          <w:lang w:val="en-US"/>
+        </w:rPr>
+      </w:pPr>
+      <w:r>
+        <w:rPr>
+          <w:rStyle w:val="gnkrckgcgsb"/>
+          <w:rFonts w:ascii="Lucida Console" w:hAnsi="Lucida Console"/>
+          <w:color w:val="000000"/>
+          <w:bdr w:val="none" w:sz="0" w:space="0" w:color="auto" w:frame="1"/>
+          <w:lang w:val="en-US"/>
+        </w:rPr>
+        <w:t xml:space="preserve">--------Summary </w:t>
+      </w:r>
+      <w:proofErr w:type="spellStart"/>
+      <w:r>
+        <w:rPr>
+          <w:rStyle w:val="gnkrckgcgsb"/>
+          <w:rFonts w:ascii="Lucida Console" w:hAnsi="Lucida Console"/>
+          <w:color w:val="000000"/>
+          <w:bdr w:val="none" w:sz="0" w:space="0" w:color="auto" w:frame="1"/>
+          <w:lang w:val="en-US"/>
+        </w:rPr>
+        <w:t>descriptives</w:t>
+      </w:r>
+      <w:proofErr w:type="spellEnd"/>
+      <w:r>
+        <w:rPr>
+          <w:rStyle w:val="gnkrckgcgsb"/>
+          <w:rFonts w:ascii="Lucida Console" w:hAnsi="Lucida Console"/>
+          <w:color w:val="000000"/>
+          <w:bdr w:val="none" w:sz="0" w:space="0" w:color="auto" w:frame="1"/>
+          <w:lang w:val="en-US"/>
+        </w:rPr>
         <w:t xml:space="preserve"> table by 'HTA'---------</w:t>
       </w:r>
     </w:p>
@@ -63,38 +156,6 @@
           <w:lang w:val="en-US"/>
         </w:rPr>
       </w:pPr>
-      <w:r>
-        <w:rPr>
-          <w:rStyle w:val="gnkrckgcgsb"/>
-          <w:rFonts w:ascii="Lucida Console" w:hAnsi="Lucida Console"/>
-          <w:color w:val="000000"/>
-          <w:bdr w:val="none" w:sz="0" w:space="0" w:color="auto" w:frame="1"/>
-          <w:lang w:val="en-US"/>
-        </w:rPr>
-        <w:t xml:space="preserve">--------Summary </w:t>
-      </w:r>
-      <w:proofErr w:type="spellStart"/>
-      <w:r>
-        <w:rPr>
-          <w:rStyle w:val="gnkrckgcgsb"/>
-          <w:rFonts w:ascii="Lucida Console" w:hAnsi="Lucida Console"/>
-          <w:color w:val="000000"/>
-          <w:bdr w:val="none" w:sz="0" w:space="0" w:color="auto" w:frame="1"/>
-          <w:lang w:val="en-US"/>
-        </w:rPr>
-        <w:t>descriptives</w:t>
-      </w:r>
-      <w:proofErr w:type="spellEnd"/>
-      <w:r>
-        <w:rPr>
-          <w:rStyle w:val="gnkrckgcgsb"/>
-          <w:rFonts w:ascii="Lucida Console" w:hAnsi="Lucida Console"/>
-          <w:color w:val="000000"/>
-          <w:bdr w:val="none" w:sz="0" w:space="0" w:color="auto" w:frame="1"/>
-          <w:lang w:val="en-US"/>
-        </w:rPr>
-        <w:t xml:space="preserve"> table by 'HTA'---------</w:t>
-      </w:r>
     </w:p>
     <w:p>
       <w:pPr>
@@ -107,9 +168,17 @@
           <w:rFonts w:ascii="Lucida Console" w:hAnsi="Lucida Console"/>
           <w:color w:val="000000"/>
           <w:bdr w:val="none" w:sz="0" w:space="0" w:color="auto" w:frame="1"/>
-          <w:lang w:val="en-US"/>
-        </w:rPr>
-      </w:pPr>
+        </w:rPr>
+      </w:pPr>
+      <w:r>
+        <w:rPr>
+          <w:rStyle w:val="gnkrckgcgsb"/>
+          <w:rFonts w:ascii="Lucida Console" w:hAnsi="Lucida Console"/>
+          <w:color w:val="000000"/>
+          <w:bdr w:val="none" w:sz="0" w:space="0" w:color="auto" w:frame="1"/>
+        </w:rPr>
+        <w:t xml:space="preserve">_________________________________________________ </w:t>
+      </w:r>
     </w:p>
     <w:p>
       <w:pPr>
@@ -131,7 +200,7 @@
           <w:color w:val="000000"/>
           <w:bdr w:val="none" w:sz="0" w:space="0" w:color="auto" w:frame="1"/>
         </w:rPr>
-        <w:t xml:space="preserve">_________________________________________________ </w:t>
+        <w:t xml:space="preserve">                  No             Si          N    </w:t>
       </w:r>
     </w:p>
     <w:p>
@@ -154,7 +223,7 @@
           <w:color w:val="000000"/>
           <w:bdr w:val="none" w:sz="0" w:space="0" w:color="auto" w:frame="1"/>
         </w:rPr>
-        <w:t xml:space="preserve">                  No             Si          N    </w:t>
+        <w:t xml:space="preserve">                N=96095       N=968679            </w:t>
       </w:r>
     </w:p>
     <w:p>
@@ -177,7 +246,7 @@
           <w:color w:val="000000"/>
           <w:bdr w:val="none" w:sz="0" w:space="0" w:color="auto" w:frame="1"/>
         </w:rPr>
-        <w:t xml:space="preserve">                N=96095       N=968679            </w:t>
+        <w:t xml:space="preserve">¯¯¯¯¯¯¯¯¯¯¯¯¯¯¯¯¯¯¯¯¯¯¯¯¯¯¯¯¯¯¯¯¯¯¯¯¯¯¯¯¯¯¯¯¯¯¯¯¯ </w:t>
       </w:r>
     </w:p>
     <w:p>
@@ -200,452 +269,472 @@
           <w:color w:val="000000"/>
           <w:bdr w:val="none" w:sz="0" w:space="0" w:color="auto" w:frame="1"/>
         </w:rPr>
+        <w:t xml:space="preserve">FD.C02_ALT:                               1064774 </w:t>
+      </w:r>
+    </w:p>
+    <w:p>
+      <w:pPr>
+        <w:pStyle w:val="HTMLconformatoprevio"/>
+        <w:shd w:val="clear" w:color="auto" w:fill="FFFFFF"/>
+        <w:wordWrap w:val="0"/>
+        <w:spacing w:line="225" w:lineRule="atLeast"/>
+        <w:rPr>
+          <w:rStyle w:val="gnkrckgcgsb"/>
+          <w:rFonts w:ascii="Lucida Console" w:hAnsi="Lucida Console"/>
+          <w:color w:val="000000"/>
+          <w:bdr w:val="none" w:sz="0" w:space="0" w:color="auto" w:frame="1"/>
+        </w:rPr>
+      </w:pPr>
+      <w:r>
+        <w:rPr>
+          <w:rStyle w:val="gnkrckgcgsb"/>
+          <w:rFonts w:ascii="Lucida Console" w:hAnsi="Lucida Console"/>
+          <w:color w:val="000000"/>
+          <w:bdr w:val="none" w:sz="0" w:space="0" w:color="auto" w:frame="1"/>
+        </w:rPr>
+        <w:t xml:space="preserve">    NO       95883 (99.8%) 942331 (97.3%)         </w:t>
+      </w:r>
+    </w:p>
+    <w:p>
+      <w:pPr>
+        <w:pStyle w:val="HTMLconformatoprevio"/>
+        <w:shd w:val="clear" w:color="auto" w:fill="FFFFFF"/>
+        <w:wordWrap w:val="0"/>
+        <w:spacing w:line="225" w:lineRule="atLeast"/>
+        <w:rPr>
+          <w:rStyle w:val="gnkrckgcgsb"/>
+          <w:rFonts w:ascii="Lucida Console" w:hAnsi="Lucida Console"/>
+          <w:color w:val="000000"/>
+          <w:bdr w:val="none" w:sz="0" w:space="0" w:color="auto" w:frame="1"/>
+        </w:rPr>
+      </w:pPr>
+      <w:r>
+        <w:rPr>
+          <w:rStyle w:val="gnkrckgcgsb"/>
+          <w:rFonts w:ascii="Lucida Console" w:hAnsi="Lucida Console"/>
+          <w:color w:val="000000"/>
+          <w:bdr w:val="none" w:sz="0" w:space="0" w:color="auto" w:frame="1"/>
+        </w:rPr>
+        <w:t xml:space="preserve">    SI        212 (0.22%)  26348 (2.72%)          </w:t>
+      </w:r>
+    </w:p>
+    <w:p>
+      <w:pPr>
+        <w:pStyle w:val="HTMLconformatoprevio"/>
+        <w:shd w:val="clear" w:color="auto" w:fill="FFFFFF"/>
+        <w:wordWrap w:val="0"/>
+        <w:spacing w:line="225" w:lineRule="atLeast"/>
+        <w:rPr>
+          <w:rStyle w:val="gnkrckgcgsb"/>
+          <w:rFonts w:ascii="Lucida Console" w:hAnsi="Lucida Console"/>
+          <w:color w:val="000000"/>
+          <w:bdr w:val="none" w:sz="0" w:space="0" w:color="auto" w:frame="1"/>
+        </w:rPr>
+      </w:pPr>
+      <w:r>
+        <w:rPr>
+          <w:rStyle w:val="gnkrckgcgsb"/>
+          <w:rFonts w:ascii="Lucida Console" w:hAnsi="Lucida Console"/>
+          <w:color w:val="000000"/>
+          <w:bdr w:val="none" w:sz="0" w:space="0" w:color="auto" w:frame="1"/>
+        </w:rPr>
+        <w:t xml:space="preserve">FD.C08_CAL:                               1064774 </w:t>
+      </w:r>
+    </w:p>
+    <w:p>
+      <w:pPr>
+        <w:pStyle w:val="HTMLconformatoprevio"/>
+        <w:shd w:val="clear" w:color="auto" w:fill="FFFFFF"/>
+        <w:wordWrap w:val="0"/>
+        <w:spacing w:line="225" w:lineRule="atLeast"/>
+        <w:rPr>
+          <w:rStyle w:val="gnkrckgcgsb"/>
+          <w:rFonts w:ascii="Lucida Console" w:hAnsi="Lucida Console"/>
+          <w:color w:val="000000"/>
+          <w:bdr w:val="none" w:sz="0" w:space="0" w:color="auto" w:frame="1"/>
+        </w:rPr>
+      </w:pPr>
+      <w:r>
+        <w:rPr>
+          <w:rStyle w:val="gnkrckgcgsb"/>
+          <w:rFonts w:ascii="Lucida Console" w:hAnsi="Lucida Console"/>
+          <w:color w:val="000000"/>
+          <w:bdr w:val="none" w:sz="0" w:space="0" w:color="auto" w:frame="1"/>
+        </w:rPr>
+        <w:t xml:space="preserve">    NO       94161 (98.0%) 948750 (97.9%)         </w:t>
+      </w:r>
+    </w:p>
+    <w:p>
+      <w:pPr>
+        <w:pStyle w:val="HTMLconformatoprevio"/>
+        <w:shd w:val="clear" w:color="auto" w:fill="FFFFFF"/>
+        <w:wordWrap w:val="0"/>
+        <w:spacing w:line="225" w:lineRule="atLeast"/>
+        <w:rPr>
+          <w:rStyle w:val="gnkrckgcgsb"/>
+          <w:rFonts w:ascii="Lucida Console" w:hAnsi="Lucida Console"/>
+          <w:color w:val="000000"/>
+          <w:bdr w:val="none" w:sz="0" w:space="0" w:color="auto" w:frame="1"/>
+        </w:rPr>
+      </w:pPr>
+      <w:r>
+        <w:rPr>
+          <w:rStyle w:val="gnkrckgcgsb"/>
+          <w:rFonts w:ascii="Lucida Console" w:hAnsi="Lucida Console"/>
+          <w:color w:val="000000"/>
+          <w:bdr w:val="none" w:sz="0" w:space="0" w:color="auto" w:frame="1"/>
+        </w:rPr>
+        <w:t xml:space="preserve">    SI       1934 (2.01%)  19929 (2.06%)          </w:t>
+      </w:r>
+    </w:p>
+    <w:p>
+      <w:pPr>
+        <w:pStyle w:val="HTMLconformatoprevio"/>
+        <w:shd w:val="clear" w:color="auto" w:fill="FFFFFF"/>
+        <w:wordWrap w:val="0"/>
+        <w:spacing w:line="225" w:lineRule="atLeast"/>
+        <w:rPr>
+          <w:rStyle w:val="gnkrckgcgsb"/>
+          <w:rFonts w:ascii="Lucida Console" w:hAnsi="Lucida Console"/>
+          <w:color w:val="000000"/>
+          <w:bdr w:val="none" w:sz="0" w:space="0" w:color="auto" w:frame="1"/>
+        </w:rPr>
+      </w:pPr>
+      <w:r>
+        <w:rPr>
+          <w:rStyle w:val="gnkrckgcgsb"/>
+          <w:rFonts w:ascii="Lucida Console" w:hAnsi="Lucida Console"/>
+          <w:color w:val="000000"/>
+          <w:bdr w:val="none" w:sz="0" w:space="0" w:color="auto" w:frame="1"/>
+        </w:rPr>
+        <w:t xml:space="preserve">FD.C09_IECA:                              1064774 </w:t>
+      </w:r>
+    </w:p>
+    <w:p>
+      <w:pPr>
+        <w:pStyle w:val="HTMLconformatoprevio"/>
+        <w:shd w:val="clear" w:color="auto" w:fill="FFFFFF"/>
+        <w:wordWrap w:val="0"/>
+        <w:spacing w:line="225" w:lineRule="atLeast"/>
+        <w:rPr>
+          <w:rStyle w:val="gnkrckgcgsb"/>
+          <w:rFonts w:ascii="Lucida Console" w:hAnsi="Lucida Console"/>
+          <w:color w:val="000000"/>
+          <w:bdr w:val="none" w:sz="0" w:space="0" w:color="auto" w:frame="1"/>
+        </w:rPr>
+      </w:pPr>
+      <w:r>
+        <w:rPr>
+          <w:rStyle w:val="gnkrckgcgsb"/>
+          <w:rFonts w:ascii="Lucida Console" w:hAnsi="Lucida Console"/>
+          <w:color w:val="000000"/>
+          <w:bdr w:val="none" w:sz="0" w:space="0" w:color="auto" w:frame="1"/>
+        </w:rPr>
+        <w:t xml:space="preserve">    NO       89760 (93.4%) 903541 (93.3%)         </w:t>
+      </w:r>
+    </w:p>
+    <w:p>
+      <w:pPr>
+        <w:pStyle w:val="HTMLconformatoprevio"/>
+        <w:shd w:val="clear" w:color="auto" w:fill="FFFFFF"/>
+        <w:wordWrap w:val="0"/>
+        <w:spacing w:line="225" w:lineRule="atLeast"/>
+        <w:rPr>
+          <w:rStyle w:val="gnkrckgcgsb"/>
+          <w:rFonts w:ascii="Lucida Console" w:hAnsi="Lucida Console"/>
+          <w:color w:val="000000"/>
+          <w:bdr w:val="none" w:sz="0" w:space="0" w:color="auto" w:frame="1"/>
+        </w:rPr>
+      </w:pPr>
+      <w:r>
+        <w:rPr>
+          <w:rStyle w:val="gnkrckgcgsb"/>
+          <w:rFonts w:ascii="Lucida Console" w:hAnsi="Lucida Console"/>
+          <w:color w:val="000000"/>
+          <w:bdr w:val="none" w:sz="0" w:space="0" w:color="auto" w:frame="1"/>
+        </w:rPr>
+        <w:t xml:space="preserve">    SI       6335 (6.59%)  65138 (6.72%)          </w:t>
+      </w:r>
+    </w:p>
+    <w:p>
+      <w:pPr>
+        <w:pStyle w:val="HTMLconformatoprevio"/>
+        <w:shd w:val="clear" w:color="auto" w:fill="FFFFFF"/>
+        <w:wordWrap w:val="0"/>
+        <w:spacing w:line="225" w:lineRule="atLeast"/>
+        <w:rPr>
+          <w:rStyle w:val="gnkrckgcgsb"/>
+          <w:rFonts w:ascii="Lucida Console" w:hAnsi="Lucida Console"/>
+          <w:color w:val="000000"/>
+          <w:bdr w:val="none" w:sz="0" w:space="0" w:color="auto" w:frame="1"/>
+        </w:rPr>
+      </w:pPr>
+      <w:r>
+        <w:rPr>
+          <w:rStyle w:val="gnkrckgcgsb"/>
+          <w:rFonts w:ascii="Lucida Console" w:hAnsi="Lucida Console"/>
+          <w:color w:val="000000"/>
+          <w:bdr w:val="none" w:sz="0" w:space="0" w:color="auto" w:frame="1"/>
+        </w:rPr>
+        <w:t xml:space="preserve">FP.C02_ALT:                               1064774 </w:t>
+      </w:r>
+    </w:p>
+    <w:p>
+      <w:pPr>
+        <w:pStyle w:val="HTMLconformatoprevio"/>
+        <w:shd w:val="clear" w:color="auto" w:fill="FFFFFF"/>
+        <w:wordWrap w:val="0"/>
+        <w:spacing w:line="225" w:lineRule="atLeast"/>
+        <w:rPr>
+          <w:rStyle w:val="gnkrckgcgsb"/>
+          <w:rFonts w:ascii="Lucida Console" w:hAnsi="Lucida Console"/>
+          <w:color w:val="000000"/>
+          <w:bdr w:val="none" w:sz="0" w:space="0" w:color="auto" w:frame="1"/>
+        </w:rPr>
+      </w:pPr>
+      <w:r>
+        <w:rPr>
+          <w:rStyle w:val="gnkrckgcgsb"/>
+          <w:rFonts w:ascii="Lucida Console" w:hAnsi="Lucida Console"/>
+          <w:color w:val="000000"/>
+          <w:bdr w:val="none" w:sz="0" w:space="0" w:color="auto" w:frame="1"/>
+        </w:rPr>
+        <w:t xml:space="preserve">    NO       95896 (99.8%) 945345 (97.6%)         </w:t>
+      </w:r>
+    </w:p>
+    <w:p>
+      <w:pPr>
+        <w:pStyle w:val="HTMLconformatoprevio"/>
+        <w:shd w:val="clear" w:color="auto" w:fill="FFFFFF"/>
+        <w:wordWrap w:val="0"/>
+        <w:spacing w:line="225" w:lineRule="atLeast"/>
+        <w:rPr>
+          <w:rStyle w:val="gnkrckgcgsb"/>
+          <w:rFonts w:ascii="Lucida Console" w:hAnsi="Lucida Console"/>
+          <w:color w:val="000000"/>
+          <w:bdr w:val="none" w:sz="0" w:space="0" w:color="auto" w:frame="1"/>
+        </w:rPr>
+      </w:pPr>
+      <w:r>
+        <w:rPr>
+          <w:rStyle w:val="gnkrckgcgsb"/>
+          <w:rFonts w:ascii="Lucida Console" w:hAnsi="Lucida Console"/>
+          <w:color w:val="000000"/>
+          <w:bdr w:val="none" w:sz="0" w:space="0" w:color="auto" w:frame="1"/>
+        </w:rPr>
+        <w:t xml:space="preserve">    SI        199 (0.21%)  23334 (2.41%)          </w:t>
+      </w:r>
+    </w:p>
+    <w:p>
+      <w:pPr>
+        <w:pStyle w:val="HTMLconformatoprevio"/>
+        <w:shd w:val="clear" w:color="auto" w:fill="FFFFFF"/>
+        <w:wordWrap w:val="0"/>
+        <w:spacing w:line="225" w:lineRule="atLeast"/>
+        <w:rPr>
+          <w:rStyle w:val="gnkrckgcgsb"/>
+          <w:rFonts w:ascii="Lucida Console" w:hAnsi="Lucida Console"/>
+          <w:color w:val="000000"/>
+          <w:bdr w:val="none" w:sz="0" w:space="0" w:color="auto" w:frame="1"/>
+        </w:rPr>
+      </w:pPr>
+      <w:r>
+        <w:rPr>
+          <w:rStyle w:val="gnkrckgcgsb"/>
+          <w:rFonts w:ascii="Lucida Console" w:hAnsi="Lucida Console"/>
+          <w:color w:val="000000"/>
+          <w:bdr w:val="none" w:sz="0" w:space="0" w:color="auto" w:frame="1"/>
+        </w:rPr>
+        <w:t xml:space="preserve">FP.C08_CAL:                               1064774 </w:t>
+      </w:r>
+    </w:p>
+    <w:p>
+      <w:pPr>
+        <w:pStyle w:val="HTMLconformatoprevio"/>
+        <w:shd w:val="clear" w:color="auto" w:fill="FFFFFF"/>
+        <w:wordWrap w:val="0"/>
+        <w:spacing w:line="225" w:lineRule="atLeast"/>
+        <w:rPr>
+          <w:rStyle w:val="gnkrckgcgsb"/>
+          <w:rFonts w:ascii="Lucida Console" w:hAnsi="Lucida Console"/>
+          <w:color w:val="000000"/>
+          <w:bdr w:val="none" w:sz="0" w:space="0" w:color="auto" w:frame="1"/>
+        </w:rPr>
+      </w:pPr>
+      <w:r>
+        <w:rPr>
+          <w:rStyle w:val="gnkrckgcgsb"/>
+          <w:rFonts w:ascii="Lucida Console" w:hAnsi="Lucida Console"/>
+          <w:color w:val="000000"/>
+          <w:bdr w:val="none" w:sz="0" w:space="0" w:color="auto" w:frame="1"/>
+        </w:rPr>
+        <w:t xml:space="preserve">    NO       94456 (98.3%) 951770 (98.3%)         </w:t>
+      </w:r>
+    </w:p>
+    <w:p>
+      <w:pPr>
+        <w:pStyle w:val="HTMLconformatoprevio"/>
+        <w:shd w:val="clear" w:color="auto" w:fill="FFFFFF"/>
+        <w:wordWrap w:val="0"/>
+        <w:spacing w:line="225" w:lineRule="atLeast"/>
+        <w:rPr>
+          <w:rStyle w:val="gnkrckgcgsb"/>
+          <w:rFonts w:ascii="Lucida Console" w:hAnsi="Lucida Console"/>
+          <w:color w:val="000000"/>
+          <w:bdr w:val="none" w:sz="0" w:space="0" w:color="auto" w:frame="1"/>
+        </w:rPr>
+      </w:pPr>
+      <w:r>
+        <w:rPr>
+          <w:rStyle w:val="gnkrckgcgsb"/>
+          <w:rFonts w:ascii="Lucida Console" w:hAnsi="Lucida Console"/>
+          <w:color w:val="000000"/>
+          <w:bdr w:val="none" w:sz="0" w:space="0" w:color="auto" w:frame="1"/>
+        </w:rPr>
+        <w:t xml:space="preserve">    SI       1639 (1.71%)  16909 (1.75%)          </w:t>
+      </w:r>
+    </w:p>
+    <w:p>
+      <w:pPr>
+        <w:pStyle w:val="HTMLconformatoprevio"/>
+        <w:shd w:val="clear" w:color="auto" w:fill="FFFFFF"/>
+        <w:wordWrap w:val="0"/>
+        <w:spacing w:line="225" w:lineRule="atLeast"/>
+        <w:rPr>
+          <w:rStyle w:val="gnkrckgcgsb"/>
+          <w:rFonts w:ascii="Lucida Console" w:hAnsi="Lucida Console"/>
+          <w:color w:val="000000"/>
+          <w:bdr w:val="none" w:sz="0" w:space="0" w:color="auto" w:frame="1"/>
+        </w:rPr>
+      </w:pPr>
+      <w:r>
+        <w:rPr>
+          <w:rStyle w:val="gnkrckgcgsb"/>
+          <w:rFonts w:ascii="Lucida Console" w:hAnsi="Lucida Console"/>
+          <w:color w:val="000000"/>
+          <w:bdr w:val="none" w:sz="0" w:space="0" w:color="auto" w:frame="1"/>
+        </w:rPr>
+        <w:t xml:space="preserve">FP.C09_IECA:                              1064774 </w:t>
+      </w:r>
+    </w:p>
+    <w:p>
+      <w:pPr>
+        <w:pStyle w:val="HTMLconformatoprevio"/>
+        <w:shd w:val="clear" w:color="auto" w:fill="FFFFFF"/>
+        <w:wordWrap w:val="0"/>
+        <w:spacing w:line="225" w:lineRule="atLeast"/>
+        <w:rPr>
+          <w:rStyle w:val="gnkrckgcgsb"/>
+          <w:rFonts w:ascii="Lucida Console" w:hAnsi="Lucida Console"/>
+          <w:color w:val="000000"/>
+          <w:bdr w:val="none" w:sz="0" w:space="0" w:color="auto" w:frame="1"/>
+          <w:lang w:val="en-US"/>
+        </w:rPr>
+      </w:pPr>
+      <w:r>
+        <w:rPr>
+          <w:rStyle w:val="gnkrckgcgsb"/>
+          <w:rFonts w:ascii="Lucida Console" w:hAnsi="Lucida Console"/>
+          <w:color w:val="000000"/>
+          <w:bdr w:val="none" w:sz="0" w:space="0" w:color="auto" w:frame="1"/>
+        </w:rPr>
+        <w:t xml:space="preserve">    </w:t>
+      </w:r>
+      <w:r>
+        <w:rPr>
+          <w:rStyle w:val="gnkrckgcgsb"/>
+          <w:rFonts w:ascii="Lucida Console" w:hAnsi="Lucida Console"/>
+          <w:color w:val="000000"/>
+          <w:bdr w:val="none" w:sz="0" w:space="0" w:color="auto" w:frame="1"/>
+          <w:lang w:val="en-US"/>
+        </w:rPr>
+        <w:t xml:space="preserve">NO       90351 (94.0%) 909889 (93.9%)         </w:t>
+      </w:r>
+    </w:p>
+    <w:p>
+      <w:pPr>
+        <w:pStyle w:val="HTMLconformatoprevio"/>
+        <w:shd w:val="clear" w:color="auto" w:fill="FFFFFF"/>
+        <w:wordWrap w:val="0"/>
+        <w:spacing w:line="225" w:lineRule="atLeast"/>
+        <w:rPr>
+          <w:rStyle w:val="gnkrckgcgsb"/>
+          <w:rFonts w:ascii="Lucida Console" w:hAnsi="Lucida Console"/>
+          <w:color w:val="000000"/>
+          <w:bdr w:val="none" w:sz="0" w:space="0" w:color="auto" w:frame="1"/>
+          <w:lang w:val="en-US"/>
+        </w:rPr>
+      </w:pPr>
+      <w:r>
+        <w:rPr>
+          <w:rStyle w:val="gnkrckgcgsb"/>
+          <w:rFonts w:ascii="Lucida Console" w:hAnsi="Lucida Console"/>
+          <w:color w:val="000000"/>
+          <w:bdr w:val="none" w:sz="0" w:space="0" w:color="auto" w:frame="1"/>
+          <w:lang w:val="en-US"/>
+        </w:rPr>
+        <w:t xml:space="preserve">    SI       5744 (5.98%</w:t>
+      </w:r>
+      <w:proofErr w:type="gramStart"/>
+      <w:r>
+        <w:rPr>
+          <w:rStyle w:val="gnkrckgcgsb"/>
+          <w:rFonts w:ascii="Lucida Console" w:hAnsi="Lucida Console"/>
+          <w:color w:val="000000"/>
+          <w:bdr w:val="none" w:sz="0" w:space="0" w:color="auto" w:frame="1"/>
+          <w:lang w:val="en-US"/>
+        </w:rPr>
+        <w:t>)  58790</w:t>
+      </w:r>
+      <w:proofErr w:type="gramEnd"/>
+      <w:r>
+        <w:rPr>
+          <w:rStyle w:val="gnkrckgcgsb"/>
+          <w:rFonts w:ascii="Lucida Console" w:hAnsi="Lucida Console"/>
+          <w:color w:val="000000"/>
+          <w:bdr w:val="none" w:sz="0" w:space="0" w:color="auto" w:frame="1"/>
+          <w:lang w:val="en-US"/>
+        </w:rPr>
+        <w:t xml:space="preserve"> (6.07%)          </w:t>
+      </w:r>
+    </w:p>
+    <w:p>
+      <w:pPr>
+        <w:pStyle w:val="HTMLconformatoprevio"/>
+        <w:shd w:val="clear" w:color="auto" w:fill="FFFFFF"/>
+        <w:wordWrap w:val="0"/>
+        <w:spacing w:line="225" w:lineRule="atLeast"/>
+        <w:rPr>
+          <w:rFonts w:ascii="Lucida Console" w:hAnsi="Lucida Console"/>
+          <w:color w:val="000000"/>
+          <w:lang w:val="en-US"/>
+        </w:rPr>
+      </w:pPr>
+      <w:r>
+        <w:rPr>
+          <w:rStyle w:val="gnkrckgcgsb"/>
+          <w:rFonts w:ascii="Lucida Console" w:hAnsi="Lucida Console"/>
+          <w:color w:val="000000"/>
+          <w:bdr w:val="none" w:sz="0" w:space="0" w:color="auto" w:frame="1"/>
+          <w:lang w:val="en-US"/>
+        </w:rPr>
         <w:t xml:space="preserve">¯¯¯¯¯¯¯¯¯¯¯¯¯¯¯¯¯¯¯¯¯¯¯¯¯¯¯¯¯¯¯¯¯¯¯¯¯¯¯¯¯¯¯¯¯¯¯¯¯ </w:t>
       </w:r>
     </w:p>
     <w:p>
       <w:pPr>
-        <w:pStyle w:val="HTMLconformatoprevio"/>
-        <w:shd w:val="clear" w:color="auto" w:fill="FFFFFF"/>
-        <w:wordWrap w:val="0"/>
-        <w:spacing w:line="225" w:lineRule="atLeast"/>
-        <w:rPr>
-          <w:rStyle w:val="gnkrckgcgsb"/>
-          <w:rFonts w:ascii="Lucida Console" w:hAnsi="Lucida Console"/>
-          <w:color w:val="000000"/>
-          <w:bdr w:val="none" w:sz="0" w:space="0" w:color="auto" w:frame="1"/>
-        </w:rPr>
-      </w:pPr>
-      <w:r>
-        <w:rPr>
-          <w:rStyle w:val="gnkrckgcgsb"/>
-          <w:rFonts w:ascii="Lucida Console" w:hAnsi="Lucida Console"/>
-          <w:color w:val="000000"/>
-          <w:bdr w:val="none" w:sz="0" w:space="0" w:color="auto" w:frame="1"/>
-        </w:rPr>
-        <w:t xml:space="preserve">FD.C02_ALT:                               1064774 </w:t>
-      </w:r>
-    </w:p>
-    <w:p>
-      <w:pPr>
-        <w:pStyle w:val="HTMLconformatoprevio"/>
-        <w:shd w:val="clear" w:color="auto" w:fill="FFFFFF"/>
-        <w:wordWrap w:val="0"/>
-        <w:spacing w:line="225" w:lineRule="atLeast"/>
-        <w:rPr>
-          <w:rStyle w:val="gnkrckgcgsb"/>
-          <w:rFonts w:ascii="Lucida Console" w:hAnsi="Lucida Console"/>
-          <w:color w:val="000000"/>
-          <w:bdr w:val="none" w:sz="0" w:space="0" w:color="auto" w:frame="1"/>
-        </w:rPr>
-      </w:pPr>
-      <w:r>
-        <w:rPr>
-          <w:rStyle w:val="gnkrckgcgsb"/>
-          <w:rFonts w:ascii="Lucida Console" w:hAnsi="Lucida Console"/>
-          <w:color w:val="000000"/>
-          <w:bdr w:val="none" w:sz="0" w:space="0" w:color="auto" w:frame="1"/>
-        </w:rPr>
-        <w:t xml:space="preserve">    NO       95883 (99.8%) 942331 (97.3%)         </w:t>
-      </w:r>
-    </w:p>
-    <w:p>
-      <w:pPr>
-        <w:pStyle w:val="HTMLconformatoprevio"/>
-        <w:shd w:val="clear" w:color="auto" w:fill="FFFFFF"/>
-        <w:wordWrap w:val="0"/>
-        <w:spacing w:line="225" w:lineRule="atLeast"/>
-        <w:rPr>
-          <w:rStyle w:val="gnkrckgcgsb"/>
-          <w:rFonts w:ascii="Lucida Console" w:hAnsi="Lucida Console"/>
-          <w:color w:val="000000"/>
-          <w:bdr w:val="none" w:sz="0" w:space="0" w:color="auto" w:frame="1"/>
-        </w:rPr>
-      </w:pPr>
-      <w:r>
-        <w:rPr>
-          <w:rStyle w:val="gnkrckgcgsb"/>
-          <w:rFonts w:ascii="Lucida Console" w:hAnsi="Lucida Console"/>
-          <w:color w:val="000000"/>
-          <w:bdr w:val="none" w:sz="0" w:space="0" w:color="auto" w:frame="1"/>
-        </w:rPr>
-        <w:t xml:space="preserve">    SI        212 (0.22%)  26348 (2.72%)          </w:t>
-      </w:r>
-    </w:p>
-    <w:p>
-      <w:pPr>
-        <w:pStyle w:val="HTMLconformatoprevio"/>
-        <w:shd w:val="clear" w:color="auto" w:fill="FFFFFF"/>
-        <w:wordWrap w:val="0"/>
-        <w:spacing w:line="225" w:lineRule="atLeast"/>
-        <w:rPr>
-          <w:rStyle w:val="gnkrckgcgsb"/>
-          <w:rFonts w:ascii="Lucida Console" w:hAnsi="Lucida Console"/>
-          <w:color w:val="000000"/>
-          <w:bdr w:val="none" w:sz="0" w:space="0" w:color="auto" w:frame="1"/>
-        </w:rPr>
-      </w:pPr>
-      <w:r>
-        <w:rPr>
-          <w:rStyle w:val="gnkrckgcgsb"/>
-          <w:rFonts w:ascii="Lucida Console" w:hAnsi="Lucida Console"/>
-          <w:color w:val="000000"/>
-          <w:bdr w:val="none" w:sz="0" w:space="0" w:color="auto" w:frame="1"/>
-        </w:rPr>
-        <w:t xml:space="preserve">FD.C08_CAL:                               1064774 </w:t>
-      </w:r>
-    </w:p>
-    <w:p>
-      <w:pPr>
-        <w:pStyle w:val="HTMLconformatoprevio"/>
-        <w:shd w:val="clear" w:color="auto" w:fill="FFFFFF"/>
-        <w:wordWrap w:val="0"/>
-        <w:spacing w:line="225" w:lineRule="atLeast"/>
-        <w:rPr>
-          <w:rStyle w:val="gnkrckgcgsb"/>
-          <w:rFonts w:ascii="Lucida Console" w:hAnsi="Lucida Console"/>
-          <w:color w:val="000000"/>
-          <w:bdr w:val="none" w:sz="0" w:space="0" w:color="auto" w:frame="1"/>
-        </w:rPr>
-      </w:pPr>
-      <w:r>
-        <w:rPr>
-          <w:rStyle w:val="gnkrckgcgsb"/>
-          <w:rFonts w:ascii="Lucida Console" w:hAnsi="Lucida Console"/>
-          <w:color w:val="000000"/>
-          <w:bdr w:val="none" w:sz="0" w:space="0" w:color="auto" w:frame="1"/>
-        </w:rPr>
-        <w:t xml:space="preserve">    NO       94161 (98.0%) 948750 (97.9%)         </w:t>
-      </w:r>
-    </w:p>
-    <w:p>
-      <w:pPr>
-        <w:pStyle w:val="HTMLconformatoprevio"/>
-        <w:shd w:val="clear" w:color="auto" w:fill="FFFFFF"/>
-        <w:wordWrap w:val="0"/>
-        <w:spacing w:line="225" w:lineRule="atLeast"/>
-        <w:rPr>
-          <w:rStyle w:val="gnkrckgcgsb"/>
-          <w:rFonts w:ascii="Lucida Console" w:hAnsi="Lucida Console"/>
-          <w:color w:val="000000"/>
-          <w:bdr w:val="none" w:sz="0" w:space="0" w:color="auto" w:frame="1"/>
-        </w:rPr>
-      </w:pPr>
-      <w:r>
-        <w:rPr>
-          <w:rStyle w:val="gnkrckgcgsb"/>
-          <w:rFonts w:ascii="Lucida Console" w:hAnsi="Lucida Console"/>
-          <w:color w:val="000000"/>
-          <w:bdr w:val="none" w:sz="0" w:space="0" w:color="auto" w:frame="1"/>
-        </w:rPr>
-        <w:t xml:space="preserve">    SI       1934 (2.01%)  19929 (2.06%)          </w:t>
-      </w:r>
-    </w:p>
-    <w:p>
-      <w:pPr>
-        <w:pStyle w:val="HTMLconformatoprevio"/>
-        <w:shd w:val="clear" w:color="auto" w:fill="FFFFFF"/>
-        <w:wordWrap w:val="0"/>
-        <w:spacing w:line="225" w:lineRule="atLeast"/>
-        <w:rPr>
-          <w:rStyle w:val="gnkrckgcgsb"/>
-          <w:rFonts w:ascii="Lucida Console" w:hAnsi="Lucida Console"/>
-          <w:color w:val="000000"/>
-          <w:bdr w:val="none" w:sz="0" w:space="0" w:color="auto" w:frame="1"/>
-        </w:rPr>
-      </w:pPr>
-      <w:r>
-        <w:rPr>
-          <w:rStyle w:val="gnkrckgcgsb"/>
-          <w:rFonts w:ascii="Lucida Console" w:hAnsi="Lucida Console"/>
-          <w:color w:val="000000"/>
-          <w:bdr w:val="none" w:sz="0" w:space="0" w:color="auto" w:frame="1"/>
-        </w:rPr>
-        <w:t xml:space="preserve">FD.C09_IECA:                              1064774 </w:t>
-      </w:r>
-    </w:p>
-    <w:p>
-      <w:pPr>
-        <w:pStyle w:val="HTMLconformatoprevio"/>
-        <w:shd w:val="clear" w:color="auto" w:fill="FFFFFF"/>
-        <w:wordWrap w:val="0"/>
-        <w:spacing w:line="225" w:lineRule="atLeast"/>
-        <w:rPr>
-          <w:rStyle w:val="gnkrckgcgsb"/>
-          <w:rFonts w:ascii="Lucida Console" w:hAnsi="Lucida Console"/>
-          <w:color w:val="000000"/>
-          <w:bdr w:val="none" w:sz="0" w:space="0" w:color="auto" w:frame="1"/>
-        </w:rPr>
-      </w:pPr>
-      <w:r>
-        <w:rPr>
-          <w:rStyle w:val="gnkrckgcgsb"/>
-          <w:rFonts w:ascii="Lucida Console" w:hAnsi="Lucida Console"/>
-          <w:color w:val="000000"/>
-          <w:bdr w:val="none" w:sz="0" w:space="0" w:color="auto" w:frame="1"/>
-        </w:rPr>
-        <w:t xml:space="preserve">    NO       89760 (93.4%) 903541 (93.3%)         </w:t>
-      </w:r>
-    </w:p>
-    <w:p>
-      <w:pPr>
-        <w:pStyle w:val="HTMLconformatoprevio"/>
-        <w:shd w:val="clear" w:color="auto" w:fill="FFFFFF"/>
-        <w:wordWrap w:val="0"/>
-        <w:spacing w:line="225" w:lineRule="atLeast"/>
-        <w:rPr>
-          <w:rStyle w:val="gnkrckgcgsb"/>
-          <w:rFonts w:ascii="Lucida Console" w:hAnsi="Lucida Console"/>
-          <w:color w:val="000000"/>
-          <w:bdr w:val="none" w:sz="0" w:space="0" w:color="auto" w:frame="1"/>
-        </w:rPr>
-      </w:pPr>
-      <w:r>
-        <w:rPr>
-          <w:rStyle w:val="gnkrckgcgsb"/>
-          <w:rFonts w:ascii="Lucida Console" w:hAnsi="Lucida Console"/>
-          <w:color w:val="000000"/>
-          <w:bdr w:val="none" w:sz="0" w:space="0" w:color="auto" w:frame="1"/>
-        </w:rPr>
-        <w:t xml:space="preserve">    SI       6335 (6.59%)  65138 (6.72%)          </w:t>
-      </w:r>
-    </w:p>
-    <w:p>
-      <w:pPr>
-        <w:pStyle w:val="HTMLconformatoprevio"/>
-        <w:shd w:val="clear" w:color="auto" w:fill="FFFFFF"/>
-        <w:wordWrap w:val="0"/>
-        <w:spacing w:line="225" w:lineRule="atLeast"/>
-        <w:rPr>
-          <w:rStyle w:val="gnkrckgcgsb"/>
-          <w:rFonts w:ascii="Lucida Console" w:hAnsi="Lucida Console"/>
-          <w:color w:val="000000"/>
-          <w:bdr w:val="none" w:sz="0" w:space="0" w:color="auto" w:frame="1"/>
-        </w:rPr>
-      </w:pPr>
-      <w:r>
-        <w:rPr>
-          <w:rStyle w:val="gnkrckgcgsb"/>
-          <w:rFonts w:ascii="Lucida Console" w:hAnsi="Lucida Console"/>
-          <w:color w:val="000000"/>
-          <w:bdr w:val="none" w:sz="0" w:space="0" w:color="auto" w:frame="1"/>
-        </w:rPr>
-        <w:t xml:space="preserve">FP.C02_ALT:                               1064774 </w:t>
-      </w:r>
-    </w:p>
-    <w:p>
-      <w:pPr>
-        <w:pStyle w:val="HTMLconformatoprevio"/>
-        <w:shd w:val="clear" w:color="auto" w:fill="FFFFFF"/>
-        <w:wordWrap w:val="0"/>
-        <w:spacing w:line="225" w:lineRule="atLeast"/>
-        <w:rPr>
-          <w:rStyle w:val="gnkrckgcgsb"/>
-          <w:rFonts w:ascii="Lucida Console" w:hAnsi="Lucida Console"/>
-          <w:color w:val="000000"/>
-          <w:bdr w:val="none" w:sz="0" w:space="0" w:color="auto" w:frame="1"/>
-        </w:rPr>
-      </w:pPr>
-      <w:r>
-        <w:rPr>
-          <w:rStyle w:val="gnkrckgcgsb"/>
-          <w:rFonts w:ascii="Lucida Console" w:hAnsi="Lucida Console"/>
-          <w:color w:val="000000"/>
-          <w:bdr w:val="none" w:sz="0" w:space="0" w:color="auto" w:frame="1"/>
-        </w:rPr>
-        <w:t xml:space="preserve">    NO       95896 (99.8%) 945345 (97.6%)         </w:t>
-      </w:r>
-    </w:p>
-    <w:p>
-      <w:pPr>
-        <w:pStyle w:val="HTMLconformatoprevio"/>
-        <w:shd w:val="clear" w:color="auto" w:fill="FFFFFF"/>
-        <w:wordWrap w:val="0"/>
-        <w:spacing w:line="225" w:lineRule="atLeast"/>
-        <w:rPr>
-          <w:rStyle w:val="gnkrckgcgsb"/>
-          <w:rFonts w:ascii="Lucida Console" w:hAnsi="Lucida Console"/>
-          <w:color w:val="000000"/>
-          <w:bdr w:val="none" w:sz="0" w:space="0" w:color="auto" w:frame="1"/>
-        </w:rPr>
-      </w:pPr>
-      <w:r>
-        <w:rPr>
-          <w:rStyle w:val="gnkrckgcgsb"/>
-          <w:rFonts w:ascii="Lucida Console" w:hAnsi="Lucida Console"/>
-          <w:color w:val="000000"/>
-          <w:bdr w:val="none" w:sz="0" w:space="0" w:color="auto" w:frame="1"/>
-        </w:rPr>
-        <w:t xml:space="preserve">    SI        199 (0.21%)  23334 (2.41%)          </w:t>
-      </w:r>
-    </w:p>
-    <w:p>
-      <w:pPr>
-        <w:pStyle w:val="HTMLconformatoprevio"/>
-        <w:shd w:val="clear" w:color="auto" w:fill="FFFFFF"/>
-        <w:wordWrap w:val="0"/>
-        <w:spacing w:line="225" w:lineRule="atLeast"/>
-        <w:rPr>
-          <w:rStyle w:val="gnkrckgcgsb"/>
-          <w:rFonts w:ascii="Lucida Console" w:hAnsi="Lucida Console"/>
-          <w:color w:val="000000"/>
-          <w:bdr w:val="none" w:sz="0" w:space="0" w:color="auto" w:frame="1"/>
-        </w:rPr>
-      </w:pPr>
-      <w:r>
-        <w:rPr>
-          <w:rStyle w:val="gnkrckgcgsb"/>
-          <w:rFonts w:ascii="Lucida Console" w:hAnsi="Lucida Console"/>
-          <w:color w:val="000000"/>
-          <w:bdr w:val="none" w:sz="0" w:space="0" w:color="auto" w:frame="1"/>
-        </w:rPr>
-        <w:t xml:space="preserve">FP.C08_CAL:                               1064774 </w:t>
-      </w:r>
-    </w:p>
-    <w:p>
-      <w:pPr>
-        <w:pStyle w:val="HTMLconformatoprevio"/>
-        <w:shd w:val="clear" w:color="auto" w:fill="FFFFFF"/>
-        <w:wordWrap w:val="0"/>
-        <w:spacing w:line="225" w:lineRule="atLeast"/>
-        <w:rPr>
-          <w:rStyle w:val="gnkrckgcgsb"/>
-          <w:rFonts w:ascii="Lucida Console" w:hAnsi="Lucida Console"/>
-          <w:color w:val="000000"/>
-          <w:bdr w:val="none" w:sz="0" w:space="0" w:color="auto" w:frame="1"/>
-        </w:rPr>
-      </w:pPr>
-      <w:r>
-        <w:rPr>
-          <w:rStyle w:val="gnkrckgcgsb"/>
-          <w:rFonts w:ascii="Lucida Console" w:hAnsi="Lucida Console"/>
-          <w:color w:val="000000"/>
-          <w:bdr w:val="none" w:sz="0" w:space="0" w:color="auto" w:frame="1"/>
-        </w:rPr>
-        <w:t xml:space="preserve">    NO       94456 (98.3%) 951770 (98.3%)         </w:t>
-      </w:r>
-    </w:p>
-    <w:p>
-      <w:pPr>
-        <w:pStyle w:val="HTMLconformatoprevio"/>
-        <w:shd w:val="clear" w:color="auto" w:fill="FFFFFF"/>
-        <w:wordWrap w:val="0"/>
-        <w:spacing w:line="225" w:lineRule="atLeast"/>
-        <w:rPr>
-          <w:rStyle w:val="gnkrckgcgsb"/>
-          <w:rFonts w:ascii="Lucida Console" w:hAnsi="Lucida Console"/>
-          <w:color w:val="000000"/>
-          <w:bdr w:val="none" w:sz="0" w:space="0" w:color="auto" w:frame="1"/>
-        </w:rPr>
-      </w:pPr>
-      <w:r>
-        <w:rPr>
-          <w:rStyle w:val="gnkrckgcgsb"/>
-          <w:rFonts w:ascii="Lucida Console" w:hAnsi="Lucida Console"/>
-          <w:color w:val="000000"/>
-          <w:bdr w:val="none" w:sz="0" w:space="0" w:color="auto" w:frame="1"/>
-        </w:rPr>
-        <w:t xml:space="preserve">    SI       1639 (1.71%)  16909 (1.75%)          </w:t>
-      </w:r>
-    </w:p>
-    <w:p>
-      <w:pPr>
-        <w:pStyle w:val="HTMLconformatoprevio"/>
-        <w:shd w:val="clear" w:color="auto" w:fill="FFFFFF"/>
-        <w:wordWrap w:val="0"/>
-        <w:spacing w:line="225" w:lineRule="atLeast"/>
-        <w:rPr>
-          <w:rStyle w:val="gnkrckgcgsb"/>
-          <w:rFonts w:ascii="Lucida Console" w:hAnsi="Lucida Console"/>
-          <w:color w:val="000000"/>
-          <w:bdr w:val="none" w:sz="0" w:space="0" w:color="auto" w:frame="1"/>
-        </w:rPr>
-      </w:pPr>
-      <w:r>
-        <w:rPr>
-          <w:rStyle w:val="gnkrckgcgsb"/>
-          <w:rFonts w:ascii="Lucida Console" w:hAnsi="Lucida Console"/>
-          <w:color w:val="000000"/>
-          <w:bdr w:val="none" w:sz="0" w:space="0" w:color="auto" w:frame="1"/>
-        </w:rPr>
-        <w:t xml:space="preserve">FP.C09_IECA:                              1064774 </w:t>
-      </w:r>
-    </w:p>
-    <w:p>
-      <w:pPr>
-        <w:pStyle w:val="HTMLconformatoprevio"/>
-        <w:shd w:val="clear" w:color="auto" w:fill="FFFFFF"/>
-        <w:wordWrap w:val="0"/>
-        <w:spacing w:line="225" w:lineRule="atLeast"/>
-        <w:rPr>
-          <w:rStyle w:val="gnkrckgcgsb"/>
-          <w:rFonts w:ascii="Lucida Console" w:hAnsi="Lucida Console"/>
-          <w:color w:val="000000"/>
-          <w:bdr w:val="none" w:sz="0" w:space="0" w:color="auto" w:frame="1"/>
-        </w:rPr>
-      </w:pPr>
-      <w:r>
-        <w:rPr>
-          <w:rStyle w:val="gnkrckgcgsb"/>
-          <w:rFonts w:ascii="Lucida Console" w:hAnsi="Lucida Console"/>
-          <w:color w:val="000000"/>
-          <w:bdr w:val="none" w:sz="0" w:space="0" w:color="auto" w:frame="1"/>
-        </w:rPr>
-        <w:t xml:space="preserve">    NO       90351 (94.0%) 909889 (93.9%)         </w:t>
-      </w:r>
-    </w:p>
-    <w:p>
-      <w:pPr>
-        <w:pStyle w:val="HTMLconformatoprevio"/>
-        <w:shd w:val="clear" w:color="auto" w:fill="FFFFFF"/>
-        <w:wordWrap w:val="0"/>
-        <w:spacing w:line="225" w:lineRule="atLeast"/>
-        <w:rPr>
-          <w:rStyle w:val="gnkrckgcgsb"/>
-          <w:rFonts w:ascii="Lucida Console" w:hAnsi="Lucida Console"/>
-          <w:color w:val="000000"/>
-          <w:bdr w:val="none" w:sz="0" w:space="0" w:color="auto" w:frame="1"/>
-        </w:rPr>
-      </w:pPr>
-      <w:r>
-        <w:rPr>
-          <w:rStyle w:val="gnkrckgcgsb"/>
-          <w:rFonts w:ascii="Lucida Console" w:hAnsi="Lucida Console"/>
-          <w:color w:val="000000"/>
-          <w:bdr w:val="none" w:sz="0" w:space="0" w:color="auto" w:frame="1"/>
-        </w:rPr>
-        <w:t xml:space="preserve">    SI       5744 (5.98%)  58790 (6.07%)          </w:t>
-      </w:r>
-    </w:p>
-    <w:p>
-      <w:pPr>
-        <w:pStyle w:val="HTMLconformatoprevio"/>
-        <w:shd w:val="clear" w:color="auto" w:fill="FFFFFF"/>
-        <w:wordWrap w:val="0"/>
-        <w:spacing w:line="225" w:lineRule="atLeast"/>
-        <w:rPr>
-          <w:rFonts w:ascii="Lucida Console" w:hAnsi="Lucida Console"/>
-          <w:color w:val="000000"/>
-        </w:rPr>
-      </w:pPr>
-      <w:r>
-        <w:rPr>
-          <w:rStyle w:val="gnkrckgcgsb"/>
-          <w:rFonts w:ascii="Lucida Console" w:hAnsi="Lucida Console"/>
-          <w:color w:val="000000"/>
-          <w:bdr w:val="none" w:sz="0" w:space="0" w:color="auto" w:frame="1"/>
-        </w:rPr>
-        <w:t xml:space="preserve">¯¯¯¯¯¯¯¯¯¯¯¯¯¯¯¯¯¯¯¯¯¯¯¯¯¯¯¯¯¯¯¯¯¯¯¯¯¯¯¯¯¯¯¯¯¯¯¯¯ </w:t>
-      </w:r>
-    </w:p>
-    <w:p>
-      <w:pPr>
-        <w:rPr>
-          <w:lang w:val="en-US"/>
-        </w:rPr>
-      </w:pPr>
-    </w:p>
-    <w:p/>
+        <w:rPr>
+          <w:lang w:val="en-US"/>
+        </w:rPr>
+      </w:pPr>
+    </w:p>
+    <w:p>
+      <w:pPr>
+        <w:rPr>
+          <w:lang w:val="en-US"/>
+        </w:rPr>
+      </w:pPr>
+    </w:p>
     <w:p>
       <w:pPr>
         <w:shd w:val="clear" w:color="auto" w:fill="FFFFFF"/>
@@ -864,17 +953,17 @@
           <w:sz w:val="20"/>
           <w:szCs w:val="20"/>
           <w:bdr w:val="none" w:sz="0" w:space="0" w:color="auto" w:frame="1"/>
-          <w:lang w:val="en-US" w:eastAsia="es-ES"/>
-        </w:rPr>
-      </w:pPr>
-      <w:r>
-        <w:rPr>
-          <w:rFonts w:ascii="Lucida Console" w:eastAsia="Times New Roman" w:hAnsi="Lucida Console" w:cs="Courier New"/>
-          <w:color w:val="000000"/>
-          <w:sz w:val="20"/>
-          <w:szCs w:val="20"/>
-          <w:bdr w:val="none" w:sz="0" w:space="0" w:color="auto" w:frame="1"/>
-          <w:lang w:val="en-US" w:eastAsia="es-ES"/>
+          <w:lang w:eastAsia="es-ES"/>
+        </w:rPr>
+      </w:pPr>
+      <w:r>
+        <w:rPr>
+          <w:rFonts w:ascii="Lucida Console" w:eastAsia="Times New Roman" w:hAnsi="Lucida Console" w:cs="Courier New"/>
+          <w:color w:val="000000"/>
+          <w:sz w:val="20"/>
+          <w:szCs w:val="20"/>
+          <w:bdr w:val="none" w:sz="0" w:space="0" w:color="auto" w:frame="1"/>
+          <w:lang w:eastAsia="es-ES"/>
         </w:rPr>
         <w:t xml:space="preserve">                N=713180       N=351594            </w:t>
       </w:r>
@@ -908,17 +997,17 @@
           <w:sz w:val="20"/>
           <w:szCs w:val="20"/>
           <w:bdr w:val="none" w:sz="0" w:space="0" w:color="auto" w:frame="1"/>
-          <w:lang w:val="en-US" w:eastAsia="es-ES"/>
-        </w:rPr>
-      </w:pPr>
-      <w:r>
-        <w:rPr>
-          <w:rFonts w:ascii="Lucida Console" w:eastAsia="Times New Roman" w:hAnsi="Lucida Console" w:cs="Courier New"/>
-          <w:color w:val="000000"/>
-          <w:sz w:val="20"/>
-          <w:szCs w:val="20"/>
-          <w:bdr w:val="none" w:sz="0" w:space="0" w:color="auto" w:frame="1"/>
-          <w:lang w:val="en-US" w:eastAsia="es-ES"/>
+          <w:lang w:eastAsia="es-ES"/>
+        </w:rPr>
+      </w:pPr>
+      <w:r>
+        <w:rPr>
+          <w:rFonts w:ascii="Lucida Console" w:eastAsia="Times New Roman" w:hAnsi="Lucida Console" w:cs="Courier New"/>
+          <w:color w:val="000000"/>
+          <w:sz w:val="20"/>
+          <w:szCs w:val="20"/>
+          <w:bdr w:val="none" w:sz="0" w:space="0" w:color="auto" w:frame="1"/>
+          <w:lang w:eastAsia="es-ES"/>
         </w:rPr>
         <w:t xml:space="preserve">¯¯¯¯¯¯¯¯¯¯¯¯¯¯¯¯¯¯¯¯¯¯¯¯¯¯¯¯¯¯¯¯¯¯¯¯¯¯¯¯¯¯¯¯¯¯¯¯¯¯ </w:t>
       </w:r>
@@ -952,17 +1041,17 @@
           <w:sz w:val="20"/>
           <w:szCs w:val="20"/>
           <w:bdr w:val="none" w:sz="0" w:space="0" w:color="auto" w:frame="1"/>
-          <w:lang w:val="en-US" w:eastAsia="es-ES"/>
-        </w:rPr>
-      </w:pPr>
-      <w:r>
-        <w:rPr>
-          <w:rFonts w:ascii="Lucida Console" w:eastAsia="Times New Roman" w:hAnsi="Lucida Console" w:cs="Courier New"/>
-          <w:color w:val="000000"/>
-          <w:sz w:val="20"/>
-          <w:szCs w:val="20"/>
-          <w:bdr w:val="none" w:sz="0" w:space="0" w:color="auto" w:frame="1"/>
-          <w:lang w:val="en-US" w:eastAsia="es-ES"/>
+          <w:lang w:eastAsia="es-ES"/>
+        </w:rPr>
+      </w:pPr>
+      <w:r>
+        <w:rPr>
+          <w:rFonts w:ascii="Lucida Console" w:eastAsia="Times New Roman" w:hAnsi="Lucida Console" w:cs="Courier New"/>
+          <w:color w:val="000000"/>
+          <w:sz w:val="20"/>
+          <w:szCs w:val="20"/>
+          <w:bdr w:val="none" w:sz="0" w:space="0" w:color="auto" w:frame="1"/>
+          <w:lang w:eastAsia="es-ES"/>
         </w:rPr>
         <w:t xml:space="preserve">FD.C02_ALT:                                1064774 </w:t>
       </w:r>
@@ -996,17 +1085,17 @@
           <w:sz w:val="20"/>
           <w:szCs w:val="20"/>
           <w:bdr w:val="none" w:sz="0" w:space="0" w:color="auto" w:frame="1"/>
-          <w:lang w:val="en-US" w:eastAsia="es-ES"/>
-        </w:rPr>
-      </w:pPr>
-      <w:r>
-        <w:rPr>
-          <w:rFonts w:ascii="Lucida Console" w:eastAsia="Times New Roman" w:hAnsi="Lucida Console" w:cs="Courier New"/>
-          <w:color w:val="000000"/>
-          <w:sz w:val="20"/>
-          <w:szCs w:val="20"/>
-          <w:bdr w:val="none" w:sz="0" w:space="0" w:color="auto" w:frame="1"/>
-          <w:lang w:val="en-US" w:eastAsia="es-ES"/>
+          <w:lang w:eastAsia="es-ES"/>
+        </w:rPr>
+      </w:pPr>
+      <w:r>
+        <w:rPr>
+          <w:rFonts w:ascii="Lucida Console" w:eastAsia="Times New Roman" w:hAnsi="Lucida Console" w:cs="Courier New"/>
+          <w:color w:val="000000"/>
+          <w:sz w:val="20"/>
+          <w:szCs w:val="20"/>
+          <w:bdr w:val="none" w:sz="0" w:space="0" w:color="auto" w:frame="1"/>
+          <w:lang w:eastAsia="es-ES"/>
         </w:rPr>
         <w:t xml:space="preserve">    NO       698517 (97.9%) 339697 (96.6%)         </w:t>
       </w:r>
@@ -1050,7 +1139,7 @@
           <w:sz w:val="20"/>
           <w:szCs w:val="20"/>
           <w:bdr w:val="none" w:sz="0" w:space="0" w:color="auto" w:frame="1"/>
-          <w:lang w:val="en-US" w:eastAsia="es-ES"/>
+          <w:lang w:eastAsia="es-ES"/>
         </w:rPr>
         <w:t xml:space="preserve">    </w:t>
       </w:r>
@@ -1711,7 +1800,7 @@
           <w:sz w:val="20"/>
           <w:szCs w:val="20"/>
           <w:bdr w:val="none" w:sz="0" w:space="0" w:color="auto" w:frame="1"/>
-          <w:lang w:val="en-US" w:eastAsia="es-ES"/>
+          <w:lang w:eastAsia="es-ES"/>
         </w:rPr>
       </w:pPr>
       <w:r>
@@ -1732,33 +1821,9 @@
           <w:sz w:val="20"/>
           <w:szCs w:val="20"/>
           <w:bdr w:val="none" w:sz="0" w:space="0" w:color="auto" w:frame="1"/>
-          <w:lang w:val="en-US" w:eastAsia="es-ES"/>
-        </w:rPr>
-        <w:t>SI       43438 (6.09%</w:t>
-      </w:r>
-      <w:proofErr w:type="gramStart"/>
-      <w:r>
-        <w:rPr>
-          <w:rFonts w:ascii="Lucida Console" w:eastAsia="Times New Roman" w:hAnsi="Lucida Console" w:cs="Courier New"/>
-          <w:color w:val="000000"/>
-          <w:sz w:val="20"/>
-          <w:szCs w:val="20"/>
-          <w:bdr w:val="none" w:sz="0" w:space="0" w:color="auto" w:frame="1"/>
-          <w:lang w:val="en-US" w:eastAsia="es-ES"/>
-        </w:rPr>
-        <w:t>)  21096</w:t>
-      </w:r>
-      <w:proofErr w:type="gramEnd"/>
-      <w:r>
-        <w:rPr>
-          <w:rFonts w:ascii="Lucida Console" w:eastAsia="Times New Roman" w:hAnsi="Lucida Console" w:cs="Courier New"/>
-          <w:color w:val="000000"/>
-          <w:sz w:val="20"/>
-          <w:szCs w:val="20"/>
-          <w:bdr w:val="none" w:sz="0" w:space="0" w:color="auto" w:frame="1"/>
-          <w:lang w:val="en-US" w:eastAsia="es-ES"/>
-        </w:rPr>
-        <w:t xml:space="preserve"> (6.00%)          </w:t>
+          <w:lang w:eastAsia="es-ES"/>
+        </w:rPr>
+        <w:t xml:space="preserve">SI       43438 (6.09%)  21096 (6.00%)          </w:t>
       </w:r>
     </w:p>
     <w:p>
@@ -1789,86 +1854,44 @@
           <w:color w:val="000000"/>
           <w:sz w:val="20"/>
           <w:szCs w:val="20"/>
-          <w:lang w:val="en-US" w:eastAsia="es-ES"/>
-        </w:rPr>
-      </w:pPr>
-      <w:r>
-        <w:rPr>
-          <w:rFonts w:ascii="Lucida Console" w:eastAsia="Times New Roman" w:hAnsi="Lucida Console" w:cs="Courier New"/>
-          <w:color w:val="000000"/>
-          <w:sz w:val="20"/>
-          <w:szCs w:val="20"/>
-          <w:bdr w:val="none" w:sz="0" w:space="0" w:color="auto" w:frame="1"/>
-          <w:lang w:val="en-US" w:eastAsia="es-ES"/>
+          <w:lang w:eastAsia="es-ES"/>
+        </w:rPr>
+      </w:pPr>
+      <w:r>
+        <w:rPr>
+          <w:rFonts w:ascii="Lucida Console" w:eastAsia="Times New Roman" w:hAnsi="Lucida Console" w:cs="Courier New"/>
+          <w:color w:val="000000"/>
+          <w:sz w:val="20"/>
+          <w:szCs w:val="20"/>
+          <w:bdr w:val="none" w:sz="0" w:space="0" w:color="auto" w:frame="1"/>
+          <w:lang w:eastAsia="es-ES"/>
         </w:rPr>
         <w:t xml:space="preserve">¯¯¯¯¯¯¯¯¯¯¯¯¯¯¯¯¯¯¯¯¯¯¯¯¯¯¯¯¯¯¯¯¯¯¯¯¯¯¯¯¯¯¯¯¯¯¯¯¯¯ </w:t>
       </w:r>
     </w:p>
     <w:p>
-      <w:pPr>
-        <w:rPr>
-          <w:lang w:val="en-US"/>
-        </w:rPr>
-      </w:pPr>
-      <w:proofErr w:type="gramStart"/>
-      <w:r>
-        <w:rPr>
-          <w:lang w:val="en-US"/>
-        </w:rPr>
+      <w:r>
         <w:lastRenderedPageBreak/>
-        <w:t>MOSTRA  8</w:t>
-      </w:r>
-      <w:proofErr w:type="gramEnd"/>
-      <w:r>
-        <w:rPr>
-          <w:lang w:val="en-US"/>
-        </w:rPr>
-        <w:t xml:space="preserve">% </w:t>
-      </w:r>
-      <w:r>
-        <w:rPr>
-          <w:lang w:val="en-US"/>
-        </w:rPr>
+        <w:t xml:space="preserve">MOSTRA  8% </w:t>
+      </w:r>
+      <w:r>
         <w:t>(N=</w:t>
       </w:r>
       <w:r>
-        <w:rPr>
-          <w:lang w:val="en-US"/>
-        </w:rPr>
         <w:t>295851</w:t>
       </w:r>
       <w:r>
-        <w:rPr>
-          <w:lang w:val="en-US"/>
-        </w:rPr>
         <w:t>)</w:t>
       </w:r>
     </w:p>
-    <w:p>
-      <w:pPr>
-        <w:rPr>
-          <w:lang w:val="en-US"/>
-        </w:rPr>
-      </w:pPr>
-    </w:p>
-    <w:p>
-      <w:pPr>
-        <w:rPr>
-          <w:lang w:val="en-US"/>
-        </w:rPr>
-      </w:pPr>
+    <w:p/>
+    <w:p>
       <w:proofErr w:type="spellStart"/>
       <w:r>
-        <w:rPr>
-          <w:lang w:val="en-US"/>
-        </w:rPr>
         <w:t>Població</w:t>
       </w:r>
       <w:proofErr w:type="spellEnd"/>
       <w:r>
-        <w:rPr>
-          <w:lang w:val="en-US"/>
-        </w:rPr>
         <w:t xml:space="preserve"> HTA o DM </w:t>
       </w:r>
     </w:p>
@@ -1892,7 +1915,29 @@
           <w:szCs w:val="18"/>
           <w:lang w:val="en-US"/>
         </w:rPr>
-        <w:t>--------Summary descriptives table by 'HTA'---------</w:t>
+        <w:t xml:space="preserve">--------Summary </w:t>
+      </w:r>
+      <w:proofErr w:type="spellStart"/>
+      <w:r>
+        <w:rPr>
+          <w:rFonts w:ascii="Lucida Console" w:hAnsi="Lucida Console"/>
+          <w:color w:val="000000"/>
+          <w:sz w:val="18"/>
+          <w:szCs w:val="18"/>
+          <w:lang w:val="en-US"/>
+        </w:rPr>
+        <w:t>descriptives</w:t>
+      </w:r>
+      <w:proofErr w:type="spellEnd"/>
+      <w:r>
+        <w:rPr>
+          <w:rFonts w:ascii="Lucida Console" w:hAnsi="Lucida Console"/>
+          <w:color w:val="000000"/>
+          <w:sz w:val="18"/>
+          <w:szCs w:val="18"/>
+          <w:lang w:val="en-US"/>
+        </w:rPr>
+        <w:t xml:space="preserve"> table by 'HTA'---------</w:t>
       </w:r>
     </w:p>
     <w:p>
@@ -3411,8 +3456,6 @@
         </w:rPr>
         <w:t>(11.4%)</w:t>
       </w:r>
-      <w:bookmarkStart w:id="0" w:name="_GoBack"/>
-      <w:bookmarkEnd w:id="0"/>
       <w:r>
         <w:rPr>
           <w:rFonts w:ascii="Lucida Console" w:hAnsi="Lucida Console"/>

</xml_diff>